<commit_message>
Added models to view to templates
</commit_message>
<xml_diff>
--- a/app5/app5.docx
+++ b/app5/app5.docx
@@ -56,14 +56,17 @@
           <w:top w:val="single" w:sz="6" w:space="1" w:color="auto"/>
           <w:bottom w:val="single" w:sz="6" w:space="1" w:color="auto"/>
         </w:pBdr>
-      </w:pPr>
-      <w:r>
-        <w:rPr>
-          <w:noProof/>
-          <w:lang w:eastAsia="ru-RU"/>
-        </w:rPr>
-        <w:drawing>
-          <wp:inline distT="0" distB="0" distL="0" distR="0" wp14:anchorId="70771588" wp14:editId="4B71C606">
+        <w:rPr>
+          <w:lang w:val="en-GB"/>
+        </w:rPr>
+      </w:pPr>
+      <w:r>
+        <w:rPr>
+          <w:noProof/>
+          <w:lang w:eastAsia="ru-RU"/>
+        </w:rPr>
+        <w:drawing>
+          <wp:inline distT="0" distB="0" distL="0" distR="0" wp14:anchorId="16863161" wp14:editId="3521212B">
             <wp:extent cx="2352675" cy="1495425"/>
             <wp:effectExtent l="0" t="0" r="9525" b="9525"/>
             <wp:docPr id="2" name="Picture 2"/>
@@ -105,54 +108,6 @@
           <w:lang w:val="en-GB"/>
         </w:rPr>
       </w:pPr>
-    </w:p>
-    <w:p>
-      <w:pPr>
-        <w:rPr>
-          <w:lang w:val="en-GB"/>
-        </w:rPr>
-      </w:pPr>
-      <w:r>
-        <w:rPr>
-          <w:noProof/>
-          <w:lang w:eastAsia="ru-RU"/>
-        </w:rPr>
-        <w:drawing>
-          <wp:inline distT="0" distB="0" distL="0" distR="0" wp14:anchorId="3B0C99E5" wp14:editId="4901EBE5">
-            <wp:extent cx="4067175" cy="1209675"/>
-            <wp:effectExtent l="0" t="0" r="9525" b="9525"/>
-            <wp:docPr id="5" name="Picture 5"/>
-            <wp:cNvGraphicFramePr>
-              <a:graphicFrameLocks xmlns:a="http://schemas.openxmlformats.org/drawingml/2006/main" noChangeAspect="1"/>
-            </wp:cNvGraphicFramePr>
-            <a:graphic xmlns:a="http://schemas.openxmlformats.org/drawingml/2006/main">
-              <a:graphicData uri="http://schemas.openxmlformats.org/drawingml/2006/picture">
-                <pic:pic xmlns:pic="http://schemas.openxmlformats.org/drawingml/2006/picture">
-                  <pic:nvPicPr>
-                    <pic:cNvPr id="0" name=""/>
-                    <pic:cNvPicPr/>
-                  </pic:nvPicPr>
-                  <pic:blipFill>
-                    <a:blip r:embed="rId9"/>
-                    <a:stretch>
-                      <a:fillRect/>
-                    </a:stretch>
-                  </pic:blipFill>
-                  <pic:spPr>
-                    <a:xfrm>
-                      <a:off x="0" y="0"/>
-                      <a:ext cx="4067175" cy="1209675"/>
-                    </a:xfrm>
-                    <a:prstGeom prst="rect">
-                      <a:avLst/>
-                    </a:prstGeom>
-                  </pic:spPr>
-                </pic:pic>
-              </a:graphicData>
-            </a:graphic>
-          </wp:inline>
-        </w:drawing>
-      </w:r>
     </w:p>
     <w:p>
       <w:pPr>
@@ -185,7 +140,7 @@
                     <pic:cNvPicPr/>
                   </pic:nvPicPr>
                   <pic:blipFill>
-                    <a:blip r:embed="rId10"/>
+                    <a:blip r:embed="rId9"/>
                     <a:stretch>
                       <a:fillRect/>
                     </a:stretch>
@@ -221,7 +176,6 @@
           <w:noProof/>
           <w:lang w:eastAsia="ru-RU"/>
         </w:rPr>
-        <w:lastRenderedPageBreak/>
         <w:drawing>
           <wp:inline distT="0" distB="0" distL="0" distR="0" wp14:anchorId="7E73E1DB" wp14:editId="7CD6A19E">
             <wp:extent cx="2543175" cy="1019175"/>
@@ -238,7 +192,7 @@
                     <pic:cNvPicPr/>
                   </pic:nvPicPr>
                   <pic:blipFill>
-                    <a:blip r:embed="rId11"/>
+                    <a:blip r:embed="rId10"/>
                     <a:stretch>
                       <a:fillRect/>
                     </a:stretch>
@@ -293,7 +247,7 @@
                     <pic:cNvPicPr/>
                   </pic:nvPicPr>
                   <pic:blipFill>
-                    <a:blip r:embed="rId12"/>
+                    <a:blip r:embed="rId11"/>
                     <a:stretch>
                       <a:fillRect/>
                     </a:stretch>
@@ -337,6 +291,7 @@
           <w:noProof/>
           <w:lang w:eastAsia="ru-RU"/>
         </w:rPr>
+        <w:lastRenderedPageBreak/>
         <w:drawing>
           <wp:inline distT="0" distB="0" distL="0" distR="0" wp14:anchorId="521D33B0" wp14:editId="5F7A23B4">
             <wp:extent cx="4876800" cy="1381125"/>
@@ -353,7 +308,7 @@
                     <pic:cNvPicPr/>
                   </pic:nvPicPr>
                   <pic:blipFill>
-                    <a:blip r:embed="rId13"/>
+                    <a:blip r:embed="rId12"/>
                     <a:stretch>
                       <a:fillRect/>
                     </a:stretch>
@@ -384,47 +339,6 @@
           <w:lang w:val="en-GB"/>
         </w:rPr>
       </w:pPr>
-      <w:r>
-        <w:rPr>
-          <w:noProof/>
-          <w:lang w:eastAsia="ru-RU"/>
-        </w:rPr>
-        <w:drawing>
-          <wp:inline distT="0" distB="0" distL="0" distR="0" wp14:anchorId="4AB97810" wp14:editId="483FE178">
-            <wp:extent cx="2552700" cy="571500"/>
-            <wp:effectExtent l="0" t="0" r="0" b="0"/>
-            <wp:docPr id="17" name="Picture 17"/>
-            <wp:cNvGraphicFramePr>
-              <a:graphicFrameLocks xmlns:a="http://schemas.openxmlformats.org/drawingml/2006/main" noChangeAspect="1"/>
-            </wp:cNvGraphicFramePr>
-            <a:graphic xmlns:a="http://schemas.openxmlformats.org/drawingml/2006/main">
-              <a:graphicData uri="http://schemas.openxmlformats.org/drawingml/2006/picture">
-                <pic:pic xmlns:pic="http://schemas.openxmlformats.org/drawingml/2006/picture">
-                  <pic:nvPicPr>
-                    <pic:cNvPr id="0" name=""/>
-                    <pic:cNvPicPr/>
-                  </pic:nvPicPr>
-                  <pic:blipFill>
-                    <a:blip r:embed="rId14"/>
-                    <a:stretch>
-                      <a:fillRect/>
-                    </a:stretch>
-                  </pic:blipFill>
-                  <pic:spPr>
-                    <a:xfrm>
-                      <a:off x="0" y="0"/>
-                      <a:ext cx="2552700" cy="571500"/>
-                    </a:xfrm>
-                    <a:prstGeom prst="rect">
-                      <a:avLst/>
-                    </a:prstGeom>
-                  </pic:spPr>
-                </pic:pic>
-              </a:graphicData>
-            </a:graphic>
-          </wp:inline>
-        </w:drawing>
-      </w:r>
     </w:p>
     <w:p>
       <w:pPr>
@@ -436,6 +350,47 @@
           <w:lang w:val="en-GB"/>
         </w:rPr>
       </w:pPr>
+      <w:r>
+        <w:rPr>
+          <w:noProof/>
+          <w:lang w:eastAsia="ru-RU"/>
+        </w:rPr>
+        <w:drawing>
+          <wp:inline distT="0" distB="0" distL="0" distR="0" wp14:anchorId="10639B77" wp14:editId="0B383F3D">
+            <wp:extent cx="2362200" cy="581025"/>
+            <wp:effectExtent l="0" t="0" r="0" b="9525"/>
+            <wp:docPr id="3" name="Picture 3"/>
+            <wp:cNvGraphicFramePr>
+              <a:graphicFrameLocks xmlns:a="http://schemas.openxmlformats.org/drawingml/2006/main" noChangeAspect="1"/>
+            </wp:cNvGraphicFramePr>
+            <a:graphic xmlns:a="http://schemas.openxmlformats.org/drawingml/2006/main">
+              <a:graphicData uri="http://schemas.openxmlformats.org/drawingml/2006/picture">
+                <pic:pic xmlns:pic="http://schemas.openxmlformats.org/drawingml/2006/picture">
+                  <pic:nvPicPr>
+                    <pic:cNvPr id="0" name=""/>
+                    <pic:cNvPicPr/>
+                  </pic:nvPicPr>
+                  <pic:blipFill>
+                    <a:blip r:embed="rId13"/>
+                    <a:stretch>
+                      <a:fillRect/>
+                    </a:stretch>
+                  </pic:blipFill>
+                  <pic:spPr>
+                    <a:xfrm>
+                      <a:off x="0" y="0"/>
+                      <a:ext cx="2362200" cy="581025"/>
+                    </a:xfrm>
+                    <a:prstGeom prst="rect">
+                      <a:avLst/>
+                    </a:prstGeom>
+                  </pic:spPr>
+                </pic:pic>
+              </a:graphicData>
+            </a:graphic>
+          </wp:inline>
+        </w:drawing>
+      </w:r>
     </w:p>
     <w:p>
       <w:pPr>
@@ -465,30 +420,30 @@
         </w:rPr>
         <w:lastRenderedPageBreak/>
         <w:drawing>
-          <wp:inline distT="0" distB="0" distL="0" distR="0" wp14:anchorId="43C320D3" wp14:editId="35561DAE">
-            <wp:extent cx="4105275" cy="2324100"/>
-            <wp:effectExtent l="0" t="0" r="9525" b="0"/>
-            <wp:docPr id="14" name="Picture 14"/>
-            <wp:cNvGraphicFramePr>
-              <a:graphicFrameLocks xmlns:a="http://schemas.openxmlformats.org/drawingml/2006/main" noChangeAspect="1"/>
-            </wp:cNvGraphicFramePr>
-            <a:graphic xmlns:a="http://schemas.openxmlformats.org/drawingml/2006/main">
-              <a:graphicData uri="http://schemas.openxmlformats.org/drawingml/2006/picture">
-                <pic:pic xmlns:pic="http://schemas.openxmlformats.org/drawingml/2006/picture">
-                  <pic:nvPicPr>
-                    <pic:cNvPr id="0" name=""/>
-                    <pic:cNvPicPr/>
-                  </pic:nvPicPr>
-                  <pic:blipFill>
-                    <a:blip r:embed="rId15"/>
-                    <a:stretch>
-                      <a:fillRect/>
-                    </a:stretch>
-                  </pic:blipFill>
-                  <pic:spPr>
-                    <a:xfrm>
-                      <a:off x="0" y="0"/>
-                      <a:ext cx="4105275" cy="2324100"/>
+          <wp:inline distT="0" distB="0" distL="0" distR="0" wp14:anchorId="3D99384E" wp14:editId="5B8BE51B">
+            <wp:extent cx="4391025" cy="3838575"/>
+            <wp:effectExtent l="0" t="0" r="9525" b="9525"/>
+            <wp:docPr id="15" name="Picture 15"/>
+            <wp:cNvGraphicFramePr>
+              <a:graphicFrameLocks xmlns:a="http://schemas.openxmlformats.org/drawingml/2006/main" noChangeAspect="1"/>
+            </wp:cNvGraphicFramePr>
+            <a:graphic xmlns:a="http://schemas.openxmlformats.org/drawingml/2006/main">
+              <a:graphicData uri="http://schemas.openxmlformats.org/drawingml/2006/picture">
+                <pic:pic xmlns:pic="http://schemas.openxmlformats.org/drawingml/2006/picture">
+                  <pic:nvPicPr>
+                    <pic:cNvPr id="0" name=""/>
+                    <pic:cNvPicPr/>
+                  </pic:nvPicPr>
+                  <pic:blipFill>
+                    <a:blip r:embed="rId14"/>
+                    <a:stretch>
+                      <a:fillRect/>
+                    </a:stretch>
+                  </pic:blipFill>
+                  <pic:spPr>
+                    <a:xfrm>
+                      <a:off x="0" y="0"/>
+                      <a:ext cx="4391025" cy="3838575"/>
                     </a:xfrm>
                     <a:prstGeom prst="rect">
                       <a:avLst/>
@@ -516,32 +471,31 @@
           <w:noProof/>
           <w:lang w:eastAsia="ru-RU"/>
         </w:rPr>
-        <w:lastRenderedPageBreak/>
-        <w:drawing>
-          <wp:inline distT="0" distB="0" distL="0" distR="0" wp14:anchorId="3D99384E" wp14:editId="5B8BE51B">
-            <wp:extent cx="4391025" cy="3838575"/>
-            <wp:effectExtent l="0" t="0" r="9525" b="9525"/>
-            <wp:docPr id="15" name="Picture 15"/>
-            <wp:cNvGraphicFramePr>
-              <a:graphicFrameLocks xmlns:a="http://schemas.openxmlformats.org/drawingml/2006/main" noChangeAspect="1"/>
-            </wp:cNvGraphicFramePr>
-            <a:graphic xmlns:a="http://schemas.openxmlformats.org/drawingml/2006/main">
-              <a:graphicData uri="http://schemas.openxmlformats.org/drawingml/2006/picture">
-                <pic:pic xmlns:pic="http://schemas.openxmlformats.org/drawingml/2006/picture">
-                  <pic:nvPicPr>
-                    <pic:cNvPr id="0" name=""/>
-                    <pic:cNvPicPr/>
-                  </pic:nvPicPr>
-                  <pic:blipFill>
-                    <a:blip r:embed="rId16"/>
-                    <a:stretch>
-                      <a:fillRect/>
-                    </a:stretch>
-                  </pic:blipFill>
-                  <pic:spPr>
-                    <a:xfrm>
-                      <a:off x="0" y="0"/>
-                      <a:ext cx="4391025" cy="3838575"/>
+        <w:drawing>
+          <wp:inline distT="0" distB="0" distL="0" distR="0" wp14:anchorId="01CF1462" wp14:editId="3FDB673F">
+            <wp:extent cx="5943600" cy="366395"/>
+            <wp:effectExtent l="0" t="0" r="0" b="0"/>
+            <wp:docPr id="16" name="Picture 16"/>
+            <wp:cNvGraphicFramePr>
+              <a:graphicFrameLocks xmlns:a="http://schemas.openxmlformats.org/drawingml/2006/main" noChangeAspect="1"/>
+            </wp:cNvGraphicFramePr>
+            <a:graphic xmlns:a="http://schemas.openxmlformats.org/drawingml/2006/main">
+              <a:graphicData uri="http://schemas.openxmlformats.org/drawingml/2006/picture">
+                <pic:pic xmlns:pic="http://schemas.openxmlformats.org/drawingml/2006/picture">
+                  <pic:nvPicPr>
+                    <pic:cNvPr id="0" name=""/>
+                    <pic:cNvPicPr/>
+                  </pic:nvPicPr>
+                  <pic:blipFill>
+                    <a:blip r:embed="rId15"/>
+                    <a:stretch>
+                      <a:fillRect/>
+                    </a:stretch>
+                  </pic:blipFill>
+                  <pic:spPr>
+                    <a:xfrm>
+                      <a:off x="0" y="0"/>
+                      <a:ext cx="5943600" cy="366395"/>
                     </a:xfrm>
                     <a:prstGeom prst="rect">
                       <a:avLst/>
@@ -570,30 +524,30 @@
           <w:lang w:eastAsia="ru-RU"/>
         </w:rPr>
         <w:drawing>
-          <wp:inline distT="0" distB="0" distL="0" distR="0" wp14:anchorId="01CF1462" wp14:editId="3FDB673F">
-            <wp:extent cx="5943600" cy="366395"/>
+          <wp:inline distT="0" distB="0" distL="0" distR="0" wp14:anchorId="7D74C781" wp14:editId="71471218">
+            <wp:extent cx="5943600" cy="290195"/>
             <wp:effectExtent l="0" t="0" r="0" b="0"/>
-            <wp:docPr id="16" name="Picture 16"/>
-            <wp:cNvGraphicFramePr>
-              <a:graphicFrameLocks xmlns:a="http://schemas.openxmlformats.org/drawingml/2006/main" noChangeAspect="1"/>
-            </wp:cNvGraphicFramePr>
-            <a:graphic xmlns:a="http://schemas.openxmlformats.org/drawingml/2006/main">
-              <a:graphicData uri="http://schemas.openxmlformats.org/drawingml/2006/picture">
-                <pic:pic xmlns:pic="http://schemas.openxmlformats.org/drawingml/2006/picture">
-                  <pic:nvPicPr>
-                    <pic:cNvPr id="0" name=""/>
-                    <pic:cNvPicPr/>
-                  </pic:nvPicPr>
-                  <pic:blipFill>
-                    <a:blip r:embed="rId17"/>
-                    <a:stretch>
-                      <a:fillRect/>
-                    </a:stretch>
-                  </pic:blipFill>
-                  <pic:spPr>
-                    <a:xfrm>
-                      <a:off x="0" y="0"/>
-                      <a:ext cx="5943600" cy="366395"/>
+            <wp:docPr id="20" name="Picture 20"/>
+            <wp:cNvGraphicFramePr>
+              <a:graphicFrameLocks xmlns:a="http://schemas.openxmlformats.org/drawingml/2006/main" noChangeAspect="1"/>
+            </wp:cNvGraphicFramePr>
+            <a:graphic xmlns:a="http://schemas.openxmlformats.org/drawingml/2006/main">
+              <a:graphicData uri="http://schemas.openxmlformats.org/drawingml/2006/picture">
+                <pic:pic xmlns:pic="http://schemas.openxmlformats.org/drawingml/2006/picture">
+                  <pic:nvPicPr>
+                    <pic:cNvPr id="0" name=""/>
+                    <pic:cNvPicPr/>
+                  </pic:nvPicPr>
+                  <pic:blipFill>
+                    <a:blip r:embed="rId16"/>
+                    <a:stretch>
+                      <a:fillRect/>
+                    </a:stretch>
+                  </pic:blipFill>
+                  <pic:spPr>
+                    <a:xfrm>
+                      <a:off x="0" y="0"/>
+                      <a:ext cx="5943600" cy="290195"/>
                     </a:xfrm>
                     <a:prstGeom prst="rect">
                       <a:avLst/>
@@ -622,30 +576,30 @@
           <w:lang w:eastAsia="ru-RU"/>
         </w:rPr>
         <w:drawing>
-          <wp:inline distT="0" distB="0" distL="0" distR="0" wp14:anchorId="7D74C781" wp14:editId="71471218">
-            <wp:extent cx="5943600" cy="290195"/>
+          <wp:inline distT="0" distB="0" distL="0" distR="0" wp14:anchorId="728CB2E5" wp14:editId="1F3CC321">
+            <wp:extent cx="5943600" cy="308610"/>
             <wp:effectExtent l="0" t="0" r="0" b="0"/>
-            <wp:docPr id="20" name="Picture 20"/>
-            <wp:cNvGraphicFramePr>
-              <a:graphicFrameLocks xmlns:a="http://schemas.openxmlformats.org/drawingml/2006/main" noChangeAspect="1"/>
-            </wp:cNvGraphicFramePr>
-            <a:graphic xmlns:a="http://schemas.openxmlformats.org/drawingml/2006/main">
-              <a:graphicData uri="http://schemas.openxmlformats.org/drawingml/2006/picture">
-                <pic:pic xmlns:pic="http://schemas.openxmlformats.org/drawingml/2006/picture">
-                  <pic:nvPicPr>
-                    <pic:cNvPr id="0" name=""/>
-                    <pic:cNvPicPr/>
-                  </pic:nvPicPr>
-                  <pic:blipFill>
-                    <a:blip r:embed="rId18"/>
-                    <a:stretch>
-                      <a:fillRect/>
-                    </a:stretch>
-                  </pic:blipFill>
-                  <pic:spPr>
-                    <a:xfrm>
-                      <a:off x="0" y="0"/>
-                      <a:ext cx="5943600" cy="290195"/>
+            <wp:docPr id="22" name="Picture 22"/>
+            <wp:cNvGraphicFramePr>
+              <a:graphicFrameLocks xmlns:a="http://schemas.openxmlformats.org/drawingml/2006/main" noChangeAspect="1"/>
+            </wp:cNvGraphicFramePr>
+            <a:graphic xmlns:a="http://schemas.openxmlformats.org/drawingml/2006/main">
+              <a:graphicData uri="http://schemas.openxmlformats.org/drawingml/2006/picture">
+                <pic:pic xmlns:pic="http://schemas.openxmlformats.org/drawingml/2006/picture">
+                  <pic:nvPicPr>
+                    <pic:cNvPr id="0" name=""/>
+                    <pic:cNvPicPr/>
+                  </pic:nvPicPr>
+                  <pic:blipFill>
+                    <a:blip r:embed="rId17"/>
+                    <a:stretch>
+                      <a:fillRect/>
+                    </a:stretch>
+                  </pic:blipFill>
+                  <pic:spPr>
+                    <a:xfrm>
+                      <a:off x="0" y="0"/>
+                      <a:ext cx="5943600" cy="308610"/>
                     </a:xfrm>
                     <a:prstGeom prst="rect">
                       <a:avLst/>
@@ -673,31 +627,32 @@
           <w:noProof/>
           <w:lang w:eastAsia="ru-RU"/>
         </w:rPr>
-        <w:drawing>
-          <wp:inline distT="0" distB="0" distL="0" distR="0" wp14:anchorId="728CB2E5" wp14:editId="1F3CC321">
-            <wp:extent cx="5943600" cy="308610"/>
-            <wp:effectExtent l="0" t="0" r="0" b="0"/>
-            <wp:docPr id="22" name="Picture 22"/>
-            <wp:cNvGraphicFramePr>
-              <a:graphicFrameLocks xmlns:a="http://schemas.openxmlformats.org/drawingml/2006/main" noChangeAspect="1"/>
-            </wp:cNvGraphicFramePr>
-            <a:graphic xmlns:a="http://schemas.openxmlformats.org/drawingml/2006/main">
-              <a:graphicData uri="http://schemas.openxmlformats.org/drawingml/2006/picture">
-                <pic:pic xmlns:pic="http://schemas.openxmlformats.org/drawingml/2006/picture">
-                  <pic:nvPicPr>
-                    <pic:cNvPr id="0" name=""/>
-                    <pic:cNvPicPr/>
-                  </pic:nvPicPr>
-                  <pic:blipFill>
-                    <a:blip r:embed="rId19"/>
-                    <a:stretch>
-                      <a:fillRect/>
-                    </a:stretch>
-                  </pic:blipFill>
-                  <pic:spPr>
-                    <a:xfrm>
-                      <a:off x="0" y="0"/>
-                      <a:ext cx="5943600" cy="308610"/>
+        <w:lastRenderedPageBreak/>
+        <w:drawing>
+          <wp:inline distT="0" distB="0" distL="0" distR="0" wp14:anchorId="021D49C2" wp14:editId="15EF15C7">
+            <wp:extent cx="5943600" cy="2379345"/>
+            <wp:effectExtent l="0" t="0" r="0" b="1905"/>
+            <wp:docPr id="23" name="Picture 23"/>
+            <wp:cNvGraphicFramePr>
+              <a:graphicFrameLocks xmlns:a="http://schemas.openxmlformats.org/drawingml/2006/main" noChangeAspect="1"/>
+            </wp:cNvGraphicFramePr>
+            <a:graphic xmlns:a="http://schemas.openxmlformats.org/drawingml/2006/main">
+              <a:graphicData uri="http://schemas.openxmlformats.org/drawingml/2006/picture">
+                <pic:pic xmlns:pic="http://schemas.openxmlformats.org/drawingml/2006/picture">
+                  <pic:nvPicPr>
+                    <pic:cNvPr id="0" name=""/>
+                    <pic:cNvPicPr/>
+                  </pic:nvPicPr>
+                  <pic:blipFill>
+                    <a:blip r:embed="rId18"/>
+                    <a:stretch>
+                      <a:fillRect/>
+                    </a:stretch>
+                  </pic:blipFill>
+                  <pic:spPr>
+                    <a:xfrm>
+                      <a:off x="0" y="0"/>
+                      <a:ext cx="5943600" cy="2379345"/>
                     </a:xfrm>
                     <a:prstGeom prst="rect">
                       <a:avLst/>
@@ -725,59 +680,6 @@
           <w:noProof/>
           <w:lang w:eastAsia="ru-RU"/>
         </w:rPr>
-        <w:lastRenderedPageBreak/>
-        <w:drawing>
-          <wp:inline distT="0" distB="0" distL="0" distR="0" wp14:anchorId="021D49C2" wp14:editId="15EF15C7">
-            <wp:extent cx="5943600" cy="2379345"/>
-            <wp:effectExtent l="0" t="0" r="0" b="1905"/>
-            <wp:docPr id="23" name="Picture 23"/>
-            <wp:cNvGraphicFramePr>
-              <a:graphicFrameLocks xmlns:a="http://schemas.openxmlformats.org/drawingml/2006/main" noChangeAspect="1"/>
-            </wp:cNvGraphicFramePr>
-            <a:graphic xmlns:a="http://schemas.openxmlformats.org/drawingml/2006/main">
-              <a:graphicData uri="http://schemas.openxmlformats.org/drawingml/2006/picture">
-                <pic:pic xmlns:pic="http://schemas.openxmlformats.org/drawingml/2006/picture">
-                  <pic:nvPicPr>
-                    <pic:cNvPr id="0" name=""/>
-                    <pic:cNvPicPr/>
-                  </pic:nvPicPr>
-                  <pic:blipFill>
-                    <a:blip r:embed="rId20"/>
-                    <a:stretch>
-                      <a:fillRect/>
-                    </a:stretch>
-                  </pic:blipFill>
-                  <pic:spPr>
-                    <a:xfrm>
-                      <a:off x="0" y="0"/>
-                      <a:ext cx="5943600" cy="2379345"/>
-                    </a:xfrm>
-                    <a:prstGeom prst="rect">
-                      <a:avLst/>
-                    </a:prstGeom>
-                  </pic:spPr>
-                </pic:pic>
-              </a:graphicData>
-            </a:graphic>
-          </wp:inline>
-        </w:drawing>
-      </w:r>
-    </w:p>
-    <w:p>
-      <w:pPr>
-        <w:pBdr>
-          <w:bottom w:val="single" w:sz="6" w:space="1" w:color="auto"/>
-          <w:between w:val="single" w:sz="6" w:space="1" w:color="auto"/>
-        </w:pBdr>
-        <w:rPr>
-          <w:lang w:val="en-GB"/>
-        </w:rPr>
-      </w:pPr>
-      <w:r>
-        <w:rPr>
-          <w:noProof/>
-          <w:lang w:eastAsia="ru-RU"/>
-        </w:rPr>
         <w:drawing>
           <wp:inline distT="0" distB="0" distL="0" distR="0" wp14:anchorId="4C24CDF4" wp14:editId="39ADB01D">
             <wp:extent cx="3209925" cy="971550"/>
@@ -794,7 +696,7 @@
                     <pic:cNvPicPr/>
                   </pic:nvPicPr>
                   <pic:blipFill>
-                    <a:blip r:embed="rId21"/>
+                    <a:blip r:embed="rId19"/>
                     <a:stretch>
                       <a:fillRect/>
                     </a:stretch>
@@ -842,7 +744,7 @@
                     <pic:cNvPicPr/>
                   </pic:nvPicPr>
                   <pic:blipFill>
-                    <a:blip r:embed="rId22"/>
+                    <a:blip r:embed="rId20"/>
                     <a:stretch>
                       <a:fillRect/>
                     </a:stretch>
@@ -890,7 +792,7 @@
                     <pic:cNvPicPr/>
                   </pic:nvPicPr>
                   <pic:blipFill>
-                    <a:blip r:embed="rId23"/>
+                    <a:blip r:embed="rId21"/>
                     <a:stretch>
                       <a:fillRect/>
                     </a:stretch>
@@ -938,7 +840,7 @@
                     <pic:cNvPicPr/>
                   </pic:nvPicPr>
                   <pic:blipFill>
-                    <a:blip r:embed="rId24"/>
+                    <a:blip r:embed="rId22"/>
                     <a:stretch>
                       <a:fillRect/>
                     </a:stretch>
@@ -994,6 +896,136 @@
                     <pic:cNvPicPr/>
                   </pic:nvPicPr>
                   <pic:blipFill>
+                    <a:blip r:embed="rId23"/>
+                    <a:stretch>
+                      <a:fillRect/>
+                    </a:stretch>
+                  </pic:blipFill>
+                  <pic:spPr>
+                    <a:xfrm>
+                      <a:off x="0" y="0"/>
+                      <a:ext cx="5943600" cy="3977640"/>
+                    </a:xfrm>
+                    <a:prstGeom prst="rect">
+                      <a:avLst/>
+                    </a:prstGeom>
+                  </pic:spPr>
+                </pic:pic>
+              </a:graphicData>
+            </a:graphic>
+          </wp:inline>
+        </w:drawing>
+      </w:r>
+    </w:p>
+    <w:p>
+      <w:pPr>
+        <w:rPr>
+          <w:lang w:val="en-GB"/>
+        </w:rPr>
+      </w:pPr>
+      <w:r>
+        <w:rPr>
+          <w:lang w:val="en-GB"/>
+        </w:rPr>
+        <w:t>------------------</w:t>
+      </w:r>
+    </w:p>
+    <w:p>
+      <w:pPr>
+        <w:rPr>
+          <w:lang w:val="en-GB"/>
+        </w:rPr>
+      </w:pPr>
+      <w:r>
+        <w:rPr>
+          <w:noProof/>
+          <w:lang w:eastAsia="ru-RU"/>
+        </w:rPr>
+        <w:drawing>
+          <wp:inline distT="0" distB="0" distL="0" distR="0" wp14:anchorId="4AA240D6" wp14:editId="4D9E2C7B">
+            <wp:extent cx="4124325" cy="1495425"/>
+            <wp:effectExtent l="0" t="0" r="9525" b="9525"/>
+            <wp:docPr id="4" name="Picture 4"/>
+            <wp:cNvGraphicFramePr>
+              <a:graphicFrameLocks xmlns:a="http://schemas.openxmlformats.org/drawingml/2006/main" noChangeAspect="1"/>
+            </wp:cNvGraphicFramePr>
+            <a:graphic xmlns:a="http://schemas.openxmlformats.org/drawingml/2006/main">
+              <a:graphicData uri="http://schemas.openxmlformats.org/drawingml/2006/picture">
+                <pic:pic xmlns:pic="http://schemas.openxmlformats.org/drawingml/2006/picture">
+                  <pic:nvPicPr>
+                    <pic:cNvPr id="0" name=""/>
+                    <pic:cNvPicPr/>
+                  </pic:nvPicPr>
+                  <pic:blipFill>
+                    <a:blip r:embed="rId24"/>
+                    <a:stretch>
+                      <a:fillRect/>
+                    </a:stretch>
+                  </pic:blipFill>
+                  <pic:spPr>
+                    <a:xfrm>
+                      <a:off x="0" y="0"/>
+                      <a:ext cx="4124325" cy="1495425"/>
+                    </a:xfrm>
+                    <a:prstGeom prst="rect">
+                      <a:avLst/>
+                    </a:prstGeom>
+                  </pic:spPr>
+                </pic:pic>
+              </a:graphicData>
+            </a:graphic>
+          </wp:inline>
+        </w:drawing>
+      </w:r>
+    </w:p>
+    <w:p>
+      <w:pPr>
+        <w:rPr>
+          <w:lang w:val="en-GB"/>
+        </w:rPr>
+      </w:pPr>
+      <w:r>
+        <w:rPr>
+          <w:lang w:val="en-GB"/>
+        </w:rPr>
+        <w:t>----------------------</w:t>
+      </w:r>
+    </w:p>
+    <w:p>
+      <w:pPr>
+        <w:rPr>
+          <w:lang w:val="en-GB"/>
+        </w:rPr>
+      </w:pPr>
+    </w:p>
+    <w:p>
+      <w:pPr>
+        <w:rPr>
+          <w:lang w:val="en-GB"/>
+        </w:rPr>
+      </w:pPr>
+      <w:r>
+        <w:rPr>
+          <w:noProof/>
+          <w:lang w:eastAsia="ru-RU"/>
+        </w:rPr>
+        <w:lastRenderedPageBreak/>
+        <w:drawing>
+          <wp:inline distT="0" distB="0" distL="0" distR="0" wp14:anchorId="21DBDDB8" wp14:editId="3F078187">
+            <wp:extent cx="5895975" cy="904875"/>
+            <wp:effectExtent l="0" t="0" r="9525" b="9525"/>
+            <wp:docPr id="7" name="Picture 7"/>
+            <wp:cNvGraphicFramePr>
+              <a:graphicFrameLocks xmlns:a="http://schemas.openxmlformats.org/drawingml/2006/main" noChangeAspect="1"/>
+            </wp:cNvGraphicFramePr>
+            <a:graphic xmlns:a="http://schemas.openxmlformats.org/drawingml/2006/main">
+              <a:graphicData uri="http://schemas.openxmlformats.org/drawingml/2006/picture">
+                <pic:pic xmlns:pic="http://schemas.openxmlformats.org/drawingml/2006/picture">
+                  <pic:nvPicPr>
+                    <pic:cNvPr id="0" name=""/>
+                    <pic:cNvPicPr/>
+                  </pic:nvPicPr>
+                  <pic:blipFill>
                     <a:blip r:embed="rId25"/>
                     <a:stretch>
                       <a:fillRect/>
@@ -1002,17 +1034,91 @@
                   <pic:spPr>
                     <a:xfrm>
                       <a:off x="0" y="0"/>
-                      <a:ext cx="5943600" cy="3977640"/>
-                    </a:xfrm>
-                    <a:prstGeom prst="rect">
-                      <a:avLst/>
-                    </a:prstGeom>
-                  </pic:spPr>
-                </pic:pic>
-              </a:graphicData>
-            </a:graphic>
-          </wp:inline>
-        </w:drawing>
+                      <a:ext cx="5895975" cy="904875"/>
+                    </a:xfrm>
+                    <a:prstGeom prst="rect">
+                      <a:avLst/>
+                    </a:prstGeom>
+                  </pic:spPr>
+                </pic:pic>
+              </a:graphicData>
+            </a:graphic>
+          </wp:inline>
+        </w:drawing>
+      </w:r>
+    </w:p>
+    <w:p>
+      <w:pPr>
+        <w:rPr>
+          <w:lang w:val="en-GB"/>
+        </w:rPr>
+      </w:pPr>
+      <w:r>
+        <w:rPr>
+          <w:lang w:val="en-GB"/>
+        </w:rPr>
+        <w:t>-------------------------------------</w:t>
+      </w:r>
+    </w:p>
+    <w:p>
+      <w:pPr>
+        <w:rPr>
+          <w:lang w:val="en-GB"/>
+        </w:rPr>
+      </w:pPr>
+      <w:r>
+        <w:rPr>
+          <w:noProof/>
+          <w:lang w:eastAsia="ru-RU"/>
+        </w:rPr>
+        <w:drawing>
+          <wp:inline distT="0" distB="0" distL="0" distR="0" wp14:anchorId="20D5B6B4" wp14:editId="3512DAC7">
+            <wp:extent cx="5057775" cy="1981200"/>
+            <wp:effectExtent l="0" t="0" r="9525" b="0"/>
+            <wp:docPr id="8" name="Picture 8"/>
+            <wp:cNvGraphicFramePr>
+              <a:graphicFrameLocks xmlns:a="http://schemas.openxmlformats.org/drawingml/2006/main" noChangeAspect="1"/>
+            </wp:cNvGraphicFramePr>
+            <a:graphic xmlns:a="http://schemas.openxmlformats.org/drawingml/2006/main">
+              <a:graphicData uri="http://schemas.openxmlformats.org/drawingml/2006/picture">
+                <pic:pic xmlns:pic="http://schemas.openxmlformats.org/drawingml/2006/picture">
+                  <pic:nvPicPr>
+                    <pic:cNvPr id="0" name=""/>
+                    <pic:cNvPicPr/>
+                  </pic:nvPicPr>
+                  <pic:blipFill>
+                    <a:blip r:embed="rId26"/>
+                    <a:stretch>
+                      <a:fillRect/>
+                    </a:stretch>
+                  </pic:blipFill>
+                  <pic:spPr>
+                    <a:xfrm>
+                      <a:off x="0" y="0"/>
+                      <a:ext cx="5057775" cy="1981200"/>
+                    </a:xfrm>
+                    <a:prstGeom prst="rect">
+                      <a:avLst/>
+                    </a:prstGeom>
+                  </pic:spPr>
+                </pic:pic>
+              </a:graphicData>
+            </a:graphic>
+          </wp:inline>
+        </w:drawing>
+      </w:r>
+    </w:p>
+    <w:p>
+      <w:pPr>
+        <w:rPr>
+          <w:lang w:val="en-GB"/>
+        </w:rPr>
+      </w:pPr>
+      <w:r>
+        <w:rPr>
+          <w:lang w:val="en-GB"/>
+        </w:rPr>
+        <w:t>------------------------------------</w:t>
       </w:r>
     </w:p>
     <w:p>
@@ -1028,30 +1134,154 @@
         </w:rPr>
         <w:lastRenderedPageBreak/>
         <w:drawing>
-          <wp:inline distT="0" distB="0" distL="0" distR="0" wp14:anchorId="08666E1B" wp14:editId="3457D825">
-            <wp:extent cx="5943600" cy="3355340"/>
+          <wp:inline distT="0" distB="0" distL="0" distR="0" wp14:anchorId="0815D54F" wp14:editId="48A4F4FE">
+            <wp:extent cx="4895850" cy="2781300"/>
             <wp:effectExtent l="0" t="0" r="0" b="0"/>
-            <wp:docPr id="29" name="Picture 29"/>
-            <wp:cNvGraphicFramePr>
-              <a:graphicFrameLocks xmlns:a="http://schemas.openxmlformats.org/drawingml/2006/main" noChangeAspect="1"/>
-            </wp:cNvGraphicFramePr>
-            <a:graphic xmlns:a="http://schemas.openxmlformats.org/drawingml/2006/main">
-              <a:graphicData uri="http://schemas.openxmlformats.org/drawingml/2006/picture">
-                <pic:pic xmlns:pic="http://schemas.openxmlformats.org/drawingml/2006/picture">
-                  <pic:nvPicPr>
-                    <pic:cNvPr id="0" name=""/>
-                    <pic:cNvPicPr/>
-                  </pic:nvPicPr>
-                  <pic:blipFill>
-                    <a:blip r:embed="rId26"/>
-                    <a:stretch>
-                      <a:fillRect/>
-                    </a:stretch>
-                  </pic:blipFill>
-                  <pic:spPr>
-                    <a:xfrm>
-                      <a:off x="0" y="0"/>
-                      <a:ext cx="5943600" cy="3355340"/>
+            <wp:docPr id="9" name="Picture 9"/>
+            <wp:cNvGraphicFramePr>
+              <a:graphicFrameLocks xmlns:a="http://schemas.openxmlformats.org/drawingml/2006/main" noChangeAspect="1"/>
+            </wp:cNvGraphicFramePr>
+            <a:graphic xmlns:a="http://schemas.openxmlformats.org/drawingml/2006/main">
+              <a:graphicData uri="http://schemas.openxmlformats.org/drawingml/2006/picture">
+                <pic:pic xmlns:pic="http://schemas.openxmlformats.org/drawingml/2006/picture">
+                  <pic:nvPicPr>
+                    <pic:cNvPr id="0" name=""/>
+                    <pic:cNvPicPr/>
+                  </pic:nvPicPr>
+                  <pic:blipFill>
+                    <a:blip r:embed="rId27"/>
+                    <a:stretch>
+                      <a:fillRect/>
+                    </a:stretch>
+                  </pic:blipFill>
+                  <pic:spPr>
+                    <a:xfrm>
+                      <a:off x="0" y="0"/>
+                      <a:ext cx="4895850" cy="2781300"/>
+                    </a:xfrm>
+                    <a:prstGeom prst="rect">
+                      <a:avLst/>
+                    </a:prstGeom>
+                  </pic:spPr>
+                </pic:pic>
+              </a:graphicData>
+            </a:graphic>
+          </wp:inline>
+        </w:drawing>
+      </w:r>
+    </w:p>
+    <w:p>
+      <w:pPr>
+        <w:rPr>
+          <w:lang w:val="en-GB"/>
+        </w:rPr>
+      </w:pPr>
+      <w:r>
+        <w:rPr>
+          <w:lang w:val="en-GB"/>
+        </w:rPr>
+        <w:t>-----------------------</w:t>
+      </w:r>
+    </w:p>
+    <w:p>
+      <w:pPr>
+        <w:rPr>
+          <w:lang w:val="en-GB"/>
+        </w:rPr>
+      </w:pPr>
+      <w:r>
+        <w:rPr>
+          <w:noProof/>
+          <w:lang w:eastAsia="ru-RU"/>
+        </w:rPr>
+        <w:lastRenderedPageBreak/>
+        <w:drawing>
+          <wp:inline distT="0" distB="0" distL="0" distR="0" wp14:anchorId="62059EC6" wp14:editId="4901E3E0">
+            <wp:extent cx="5467350" cy="5038725"/>
+            <wp:effectExtent l="0" t="0" r="0" b="9525"/>
+            <wp:docPr id="11" name="Picture 11"/>
+            <wp:cNvGraphicFramePr>
+              <a:graphicFrameLocks xmlns:a="http://schemas.openxmlformats.org/drawingml/2006/main" noChangeAspect="1"/>
+            </wp:cNvGraphicFramePr>
+            <a:graphic xmlns:a="http://schemas.openxmlformats.org/drawingml/2006/main">
+              <a:graphicData uri="http://schemas.openxmlformats.org/drawingml/2006/picture">
+                <pic:pic xmlns:pic="http://schemas.openxmlformats.org/drawingml/2006/picture">
+                  <pic:nvPicPr>
+                    <pic:cNvPr id="0" name=""/>
+                    <pic:cNvPicPr/>
+                  </pic:nvPicPr>
+                  <pic:blipFill>
+                    <a:blip r:embed="rId28"/>
+                    <a:stretch>
+                      <a:fillRect/>
+                    </a:stretch>
+                  </pic:blipFill>
+                  <pic:spPr>
+                    <a:xfrm>
+                      <a:off x="0" y="0"/>
+                      <a:ext cx="5467350" cy="5038725"/>
+                    </a:xfrm>
+                    <a:prstGeom prst="rect">
+                      <a:avLst/>
+                    </a:prstGeom>
+                  </pic:spPr>
+                </pic:pic>
+              </a:graphicData>
+            </a:graphic>
+          </wp:inline>
+        </w:drawing>
+      </w:r>
+    </w:p>
+    <w:p>
+      <w:pPr>
+        <w:rPr>
+          <w:lang w:val="en-GB"/>
+        </w:rPr>
+      </w:pPr>
+      <w:r>
+        <w:rPr>
+          <w:lang w:val="en-GB"/>
+        </w:rPr>
+        <w:t>-------------------------------------</w:t>
+      </w:r>
+    </w:p>
+    <w:p>
+      <w:pPr>
+        <w:rPr>
+          <w:lang w:val="en-GB"/>
+        </w:rPr>
+      </w:pPr>
+      <w:r>
+        <w:rPr>
+          <w:noProof/>
+          <w:lang w:eastAsia="ru-RU"/>
+        </w:rPr>
+        <w:lastRenderedPageBreak/>
+        <w:drawing>
+          <wp:inline distT="0" distB="0" distL="0" distR="0" wp14:anchorId="0DE289E1" wp14:editId="3B5AE537">
+            <wp:extent cx="8742207" cy="2107096"/>
+            <wp:effectExtent l="0" t="0" r="1905" b="7620"/>
+            <wp:docPr id="18" name="Picture 18"/>
+            <wp:cNvGraphicFramePr>
+              <a:graphicFrameLocks xmlns:a="http://schemas.openxmlformats.org/drawingml/2006/main" noChangeAspect="1"/>
+            </wp:cNvGraphicFramePr>
+            <a:graphic xmlns:a="http://schemas.openxmlformats.org/drawingml/2006/main">
+              <a:graphicData uri="http://schemas.openxmlformats.org/drawingml/2006/picture">
+                <pic:pic xmlns:pic="http://schemas.openxmlformats.org/drawingml/2006/picture">
+                  <pic:nvPicPr>
+                    <pic:cNvPr id="0" name=""/>
+                    <pic:cNvPicPr/>
+                  </pic:nvPicPr>
+                  <pic:blipFill>
+                    <a:blip r:embed="rId29"/>
+                    <a:stretch>
+                      <a:fillRect/>
+                    </a:stretch>
+                  </pic:blipFill>
+                  <pic:spPr>
+                    <a:xfrm>
+                      <a:off x="0" y="0"/>
+                      <a:ext cx="8750300" cy="2109047"/>
                     </a:xfrm>
                     <a:prstGeom prst="rect">
                       <a:avLst/>

</xml_diff>